<commit_message>
Version 3.1.0 - 20200504
</commit_message>
<xml_diff>
--- a/MessageFormat.docx
+++ b/MessageFormat.docx
@@ -6,7 +6,7 @@
       <w:pPr>
         <w:pStyle w:val="Normal"/>
         <w:bidi w:val="0"/>
-        <w:jc w:val="start"/>
+        <w:jc w:val="left"/>
         <w:rPr>
           <w:sz w:val="20"/>
           <w:szCs w:val="20"/>
@@ -28,7 +28,7 @@
           <w:tab w:val="left" w:pos="285" w:leader="none"/>
         </w:tabs>
         <w:bidi w:val="0"/>
-        <w:jc w:val="start"/>
+        <w:jc w:val="left"/>
         <w:rPr>
           <w:sz w:val="20"/>
           <w:szCs w:val="20"/>
@@ -52,7 +52,7 @@
           <w:tab w:val="left" w:pos="285" w:leader="none"/>
         </w:tabs>
         <w:bidi w:val="0"/>
-        <w:jc w:val="start"/>
+        <w:jc w:val="left"/>
         <w:rPr>
           <w:sz w:val="20"/>
           <w:szCs w:val="20"/>
@@ -75,7 +75,7 @@
           <w:tab w:val="left" w:pos="285" w:leader="none"/>
         </w:tabs>
         <w:bidi w:val="0"/>
-        <w:jc w:val="start"/>
+        <w:jc w:val="left"/>
         <w:rPr>
           <w:sz w:val="20"/>
           <w:szCs w:val="20"/>
@@ -99,7 +99,7 @@
           <w:tab w:val="left" w:pos="285" w:leader="none"/>
         </w:tabs>
         <w:bidi w:val="0"/>
-        <w:jc w:val="start"/>
+        <w:jc w:val="left"/>
         <w:rPr>
           <w:sz w:val="20"/>
           <w:szCs w:val="20"/>
@@ -118,7 +118,7 @@
       <w:pPr>
         <w:pStyle w:val="Normal"/>
         <w:bidi w:val="0"/>
-        <w:jc w:val="start"/>
+        <w:jc w:val="left"/>
         <w:rPr>
           <w:sz w:val="20"/>
           <w:szCs w:val="20"/>
@@ -136,7 +136,7 @@
       <w:pPr>
         <w:pStyle w:val="Normal"/>
         <w:bidi w:val="0"/>
-        <w:jc w:val="start"/>
+        <w:jc w:val="left"/>
         <w:rPr>
           <w:sz w:val="20"/>
           <w:szCs w:val="20"/>
@@ -154,24 +154,24 @@
       <w:pPr>
         <w:pStyle w:val="Normal"/>
         <w:bidi w:val="0"/>
-        <w:jc w:val="start"/>
-        <w:rPr>
-          <w:sz w:val="20"/>
-          <w:szCs w:val="20"/>
-        </w:rPr>
-      </w:pPr>
-      <w:r>
-        <w:rPr>
-          <w:sz w:val="20"/>
-          <w:szCs w:val="20"/>
-        </w:rPr>
-      </w:r>
-    </w:p>
-    <w:p>
-      <w:pPr>
-        <w:pStyle w:val="Normal"/>
-        <w:bidi w:val="0"/>
-        <w:jc w:val="start"/>
+        <w:jc w:val="left"/>
+        <w:rPr>
+          <w:sz w:val="20"/>
+          <w:szCs w:val="20"/>
+        </w:rPr>
+      </w:pPr>
+      <w:r>
+        <w:rPr>
+          <w:sz w:val="20"/>
+          <w:szCs w:val="20"/>
+        </w:rPr>
+      </w:r>
+    </w:p>
+    <w:p>
+      <w:pPr>
+        <w:pStyle w:val="Normal"/>
+        <w:bidi w:val="0"/>
+        <w:jc w:val="left"/>
         <w:rPr>
           <w:sz w:val="20"/>
           <w:szCs w:val="20"/>
@@ -199,8 +199,8 @@
           <w:tab w:val="left" w:pos="8164" w:leader="none"/>
         </w:tabs>
         <w:bidi w:val="0"/>
-        <w:ind w:start="4422" w:end="0" w:hanging="4422"/>
-        <w:jc w:val="start"/>
+        <w:ind w:left="4422" w:right="0" w:hanging="4422"/>
+        <w:jc w:val="left"/>
         <w:rPr>
           <w:sz w:val="20"/>
           <w:szCs w:val="20"/>
@@ -230,8 +230,8 @@
           <w:tab w:val="left" w:pos="8164" w:leader="none"/>
         </w:tabs>
         <w:bidi w:val="0"/>
-        <w:ind w:start="4422" w:end="0" w:hanging="4422"/>
-        <w:jc w:val="start"/>
+        <w:ind w:left="4422" w:right="0" w:hanging="4422"/>
+        <w:jc w:val="left"/>
         <w:rPr>
           <w:sz w:val="20"/>
           <w:szCs w:val="20"/>
@@ -261,8 +261,8 @@
           <w:tab w:val="left" w:pos="8164" w:leader="none"/>
         </w:tabs>
         <w:bidi w:val="0"/>
-        <w:ind w:start="4422" w:end="0" w:hanging="4422"/>
-        <w:jc w:val="start"/>
+        <w:ind w:left="4422" w:right="0" w:hanging="4422"/>
+        <w:jc w:val="left"/>
         <w:rPr>
           <w:sz w:val="20"/>
           <w:szCs w:val="20"/>
@@ -292,8 +292,8 @@
           <w:tab w:val="left" w:pos="8164" w:leader="none"/>
         </w:tabs>
         <w:bidi w:val="0"/>
-        <w:ind w:start="4422" w:end="0" w:hanging="4422"/>
-        <w:jc w:val="start"/>
+        <w:ind w:left="4422" w:right="0" w:hanging="4422"/>
+        <w:jc w:val="left"/>
         <w:rPr>
           <w:sz w:val="20"/>
           <w:szCs w:val="20"/>
@@ -323,8 +323,8 @@
           <w:tab w:val="left" w:pos="8164" w:leader="none"/>
         </w:tabs>
         <w:bidi w:val="0"/>
-        <w:ind w:start="4422" w:end="0" w:hanging="4422"/>
-        <w:jc w:val="start"/>
+        <w:ind w:left="4422" w:right="0" w:hanging="4422"/>
+        <w:jc w:val="left"/>
         <w:rPr>
           <w:sz w:val="20"/>
           <w:szCs w:val="20"/>
@@ -354,8 +354,8 @@
           <w:tab w:val="left" w:pos="8164" w:leader="none"/>
         </w:tabs>
         <w:bidi w:val="0"/>
-        <w:ind w:start="4422" w:end="0" w:hanging="4422"/>
-        <w:jc w:val="start"/>
+        <w:ind w:left="4422" w:right="0" w:hanging="4422"/>
+        <w:jc w:val="left"/>
         <w:rPr>
           <w:sz w:val="20"/>
           <w:szCs w:val="20"/>
@@ -375,25 +375,25 @@
       <w:pPr>
         <w:pStyle w:val="Normal"/>
         <w:bidi w:val="0"/>
-        <w:jc w:val="start"/>
-        <w:rPr>
-          <w:sz w:val="20"/>
-          <w:szCs w:val="20"/>
-        </w:rPr>
-      </w:pPr>
-      <w:r>
-        <w:rPr>
-          <w:sz w:val="20"/>
-          <w:szCs w:val="20"/>
-        </w:rPr>
-        <w:tab/>
-      </w:r>
-    </w:p>
-    <w:p>
-      <w:pPr>
-        <w:pStyle w:val="Normal"/>
-        <w:bidi w:val="0"/>
-        <w:jc w:val="start"/>
+        <w:jc w:val="left"/>
+        <w:rPr>
+          <w:sz w:val="20"/>
+          <w:szCs w:val="20"/>
+        </w:rPr>
+      </w:pPr>
+      <w:r>
+        <w:rPr>
+          <w:sz w:val="20"/>
+          <w:szCs w:val="20"/>
+        </w:rPr>
+        <w:tab/>
+      </w:r>
+    </w:p>
+    <w:p>
+      <w:pPr>
+        <w:pStyle w:val="Normal"/>
+        <w:bidi w:val="0"/>
+        <w:jc w:val="left"/>
         <w:rPr>
           <w:sz w:val="20"/>
           <w:szCs w:val="20"/>
@@ -421,8 +421,8 @@
           <w:tab w:val="left" w:pos="4537" w:leader="none"/>
         </w:tabs>
         <w:bidi w:val="0"/>
-        <w:ind w:start="737" w:end="0" w:hanging="737"/>
-        <w:jc w:val="start"/>
+        <w:ind w:left="737" w:right="0" w:hanging="737"/>
+        <w:jc w:val="left"/>
         <w:rPr/>
       </w:pPr>
       <w:r>
@@ -451,8 +451,8 @@
           <w:tab w:val="left" w:pos="4537" w:leader="none"/>
         </w:tabs>
         <w:bidi w:val="0"/>
-        <w:ind w:start="737" w:end="0" w:hanging="737"/>
-        <w:jc w:val="start"/>
+        <w:ind w:left="737" w:right="0" w:hanging="737"/>
+        <w:jc w:val="left"/>
         <w:rPr/>
       </w:pPr>
       <w:r>
@@ -471,25 +471,25 @@
       <w:pPr>
         <w:pStyle w:val="Normal"/>
         <w:bidi w:val="0"/>
-        <w:jc w:val="start"/>
-        <w:rPr>
-          <w:sz w:val="20"/>
-          <w:szCs w:val="20"/>
-        </w:rPr>
-      </w:pPr>
-      <w:r>
-        <w:rPr>
-          <w:sz w:val="20"/>
-          <w:szCs w:val="20"/>
-        </w:rPr>
-        <w:tab/>
-      </w:r>
-    </w:p>
-    <w:p>
-      <w:pPr>
-        <w:pStyle w:val="Normal"/>
-        <w:bidi w:val="0"/>
-        <w:jc w:val="start"/>
+        <w:jc w:val="left"/>
+        <w:rPr>
+          <w:sz w:val="20"/>
+          <w:szCs w:val="20"/>
+        </w:rPr>
+      </w:pPr>
+      <w:r>
+        <w:rPr>
+          <w:sz w:val="20"/>
+          <w:szCs w:val="20"/>
+        </w:rPr>
+        <w:tab/>
+      </w:r>
+    </w:p>
+    <w:p>
+      <w:pPr>
+        <w:pStyle w:val="Normal"/>
+        <w:bidi w:val="0"/>
+        <w:jc w:val="left"/>
         <w:rPr>
           <w:sz w:val="20"/>
           <w:szCs w:val="20"/>
@@ -507,41 +507,41 @@
       <w:pPr>
         <w:pStyle w:val="Normal"/>
         <w:bidi w:val="0"/>
-        <w:jc w:val="start"/>
-        <w:rPr>
-          <w:sz w:val="20"/>
-          <w:szCs w:val="20"/>
-        </w:rPr>
-      </w:pPr>
-      <w:r>
-        <w:rPr>
-          <w:sz w:val="20"/>
-          <w:szCs w:val="20"/>
-        </w:rPr>
-      </w:r>
-    </w:p>
-    <w:p>
-      <w:pPr>
-        <w:pStyle w:val="Normal"/>
-        <w:bidi w:val="0"/>
-        <w:jc w:val="start"/>
-        <w:rPr>
-          <w:sz w:val="20"/>
-          <w:szCs w:val="20"/>
-        </w:rPr>
-      </w:pPr>
-      <w:r>
-        <w:rPr>
-          <w:sz w:val="20"/>
-          <w:szCs w:val="20"/>
-        </w:rPr>
-      </w:r>
-    </w:p>
-    <w:p>
-      <w:pPr>
-        <w:pStyle w:val="Normal"/>
-        <w:bidi w:val="0"/>
-        <w:jc w:val="start"/>
+        <w:jc w:val="left"/>
+        <w:rPr>
+          <w:sz w:val="20"/>
+          <w:szCs w:val="20"/>
+        </w:rPr>
+      </w:pPr>
+      <w:r>
+        <w:rPr>
+          <w:sz w:val="20"/>
+          <w:szCs w:val="20"/>
+        </w:rPr>
+      </w:r>
+    </w:p>
+    <w:p>
+      <w:pPr>
+        <w:pStyle w:val="Normal"/>
+        <w:bidi w:val="0"/>
+        <w:jc w:val="left"/>
+        <w:rPr>
+          <w:sz w:val="20"/>
+          <w:szCs w:val="20"/>
+        </w:rPr>
+      </w:pPr>
+      <w:r>
+        <w:rPr>
+          <w:sz w:val="20"/>
+          <w:szCs w:val="20"/>
+        </w:rPr>
+      </w:r>
+    </w:p>
+    <w:p>
+      <w:pPr>
+        <w:pStyle w:val="Normal"/>
+        <w:bidi w:val="0"/>
+        <w:jc w:val="left"/>
         <w:rPr>
           <w:sz w:val="20"/>
           <w:szCs w:val="20"/>
@@ -559,24 +559,24 @@
       <w:pPr>
         <w:pStyle w:val="Normal"/>
         <w:bidi w:val="0"/>
-        <w:jc w:val="start"/>
-        <w:rPr>
-          <w:sz w:val="20"/>
-          <w:szCs w:val="20"/>
-        </w:rPr>
-      </w:pPr>
-      <w:r>
-        <w:rPr>
-          <w:sz w:val="20"/>
-          <w:szCs w:val="20"/>
-        </w:rPr>
-      </w:r>
-    </w:p>
-    <w:p>
-      <w:pPr>
-        <w:pStyle w:val="Normal"/>
-        <w:bidi w:val="0"/>
-        <w:jc w:val="start"/>
+        <w:jc w:val="left"/>
+        <w:rPr>
+          <w:sz w:val="20"/>
+          <w:szCs w:val="20"/>
+        </w:rPr>
+      </w:pPr>
+      <w:r>
+        <w:rPr>
+          <w:sz w:val="20"/>
+          <w:szCs w:val="20"/>
+        </w:rPr>
+      </w:r>
+    </w:p>
+    <w:p>
+      <w:pPr>
+        <w:pStyle w:val="Normal"/>
+        <w:bidi w:val="0"/>
+        <w:jc w:val="left"/>
         <w:rPr>
           <w:sz w:val="20"/>
           <w:szCs w:val="20"/>
@@ -594,7 +594,7 @@
       <w:pPr>
         <w:pStyle w:val="Normal"/>
         <w:bidi w:val="0"/>
-        <w:jc w:val="start"/>
+        <w:jc w:val="left"/>
         <w:rPr>
           <w:sz w:val="20"/>
           <w:szCs w:val="20"/>
@@ -616,7 +616,7 @@
           <w:tab w:val="left" w:pos="3683" w:leader="none"/>
         </w:tabs>
         <w:bidi w:val="0"/>
-        <w:jc w:val="start"/>
+        <w:jc w:val="left"/>
         <w:rPr>
           <w:sz w:val="20"/>
           <w:szCs w:val="20"/>
@@ -640,18 +640,29 @@
           <w:tab w:val="left" w:pos="3683" w:leader="none"/>
         </w:tabs>
         <w:bidi w:val="0"/>
-        <w:jc w:val="start"/>
-        <w:rPr>
-          <w:sz w:val="20"/>
-          <w:szCs w:val="20"/>
-        </w:rPr>
-      </w:pPr>
-      <w:r>
-        <w:rPr>
-          <w:sz w:val="20"/>
-          <w:szCs w:val="20"/>
-        </w:rPr>
-        <w:t>"version":"v3.0.0",</w:t>
+        <w:jc w:val="left"/>
+        <w:rPr/>
+      </w:pPr>
+      <w:r>
+        <w:rPr>
+          <w:sz w:val="20"/>
+          <w:szCs w:val="20"/>
+        </w:rPr>
+        <w:t>"version":"v3.</w:t>
+      </w:r>
+      <w:r>
+        <w:rPr>
+          <w:sz w:val="20"/>
+          <w:szCs w:val="20"/>
+        </w:rPr>
+        <w:t>1</w:t>
+      </w:r>
+      <w:r>
+        <w:rPr>
+          <w:sz w:val="20"/>
+          <w:szCs w:val="20"/>
+        </w:rPr>
+        <w:t>.0",</w:t>
         <w:tab/>
         <w:t>The version of the software</w:t>
       </w:r>
@@ -664,7 +675,7 @@
           <w:tab w:val="left" w:pos="3683" w:leader="none"/>
         </w:tabs>
         <w:bidi w:val="0"/>
-        <w:jc w:val="start"/>
+        <w:jc w:val="left"/>
         <w:rPr>
           <w:sz w:val="20"/>
           <w:szCs w:val="20"/>
@@ -688,18 +699,15 @@
           <w:tab w:val="left" w:pos="3683" w:leader="none"/>
         </w:tabs>
         <w:bidi w:val="0"/>
-        <w:jc w:val="start"/>
-        <w:rPr>
-          <w:sz w:val="20"/>
-          <w:szCs w:val="20"/>
-        </w:rPr>
-      </w:pPr>
-      <w:r>
-        <w:rPr>
-          <w:sz w:val="20"/>
-          <w:szCs w:val="20"/>
-        </w:rPr>
-        <w:t>"date":"Apr 19 2020",</w:t>
+        <w:jc w:val="left"/>
+        <w:rPr/>
+      </w:pPr>
+      <w:r>
+        <w:rPr>
+          <w:sz w:val="20"/>
+          <w:szCs w:val="20"/>
+        </w:rPr>
+        <w:t>"date":"May 4 2020",</w:t>
         <w:tab/>
         <w:t>Date of compilation of the software</w:t>
       </w:r>
@@ -712,7 +720,7 @@
           <w:tab w:val="left" w:pos="3683" w:leader="none"/>
         </w:tabs>
         <w:bidi w:val="0"/>
-        <w:jc w:val="start"/>
+        <w:jc w:val="left"/>
         <w:rPr>
           <w:sz w:val="20"/>
           <w:szCs w:val="20"/>
@@ -736,7 +744,7 @@
           <w:tab w:val="left" w:pos="3683" w:leader="none"/>
         </w:tabs>
         <w:bidi w:val="0"/>
-        <w:jc w:val="start"/>
+        <w:jc w:val="left"/>
         <w:rPr>
           <w:sz w:val="20"/>
           <w:szCs w:val="20"/>
@@ -760,7 +768,7 @@
           <w:tab w:val="left" w:pos="3683" w:leader="none"/>
         </w:tabs>
         <w:bidi w:val="0"/>
-        <w:jc w:val="start"/>
+        <w:jc w:val="left"/>
         <w:rPr>
           <w:sz w:val="20"/>
           <w:szCs w:val="20"/>
@@ -784,7 +792,7 @@
           <w:tab w:val="left" w:pos="3683" w:leader="none"/>
         </w:tabs>
         <w:bidi w:val="0"/>
-        <w:jc w:val="start"/>
+        <w:jc w:val="left"/>
         <w:rPr>
           <w:sz w:val="20"/>
           <w:szCs w:val="20"/>
@@ -808,7 +816,7 @@
           <w:tab w:val="left" w:pos="3683" w:leader="none"/>
         </w:tabs>
         <w:bidi w:val="0"/>
-        <w:jc w:val="start"/>
+        <w:jc w:val="left"/>
         <w:rPr>
           <w:sz w:val="20"/>
           <w:szCs w:val="20"/>
@@ -832,7 +840,7 @@
           <w:tab w:val="left" w:pos="3683" w:leader="none"/>
         </w:tabs>
         <w:bidi w:val="0"/>
-        <w:jc w:val="start"/>
+        <w:jc w:val="left"/>
         <w:rPr>
           <w:sz w:val="20"/>
           <w:szCs w:val="20"/>
@@ -856,7 +864,7 @@
           <w:tab w:val="left" w:pos="3683" w:leader="none"/>
         </w:tabs>
         <w:bidi w:val="0"/>
-        <w:jc w:val="start"/>
+        <w:jc w:val="left"/>
         <w:rPr>
           <w:sz w:val="20"/>
           <w:szCs w:val="20"/>
@@ -876,7 +884,7 @@
       <w:pPr>
         <w:pStyle w:val="Normal"/>
         <w:bidi w:val="0"/>
-        <w:jc w:val="start"/>
+        <w:jc w:val="left"/>
         <w:rPr>
           <w:sz w:val="20"/>
           <w:szCs w:val="20"/>
@@ -894,24 +902,24 @@
       <w:pPr>
         <w:pStyle w:val="Normal"/>
         <w:bidi w:val="0"/>
-        <w:jc w:val="start"/>
-        <w:rPr>
-          <w:sz w:val="20"/>
-          <w:szCs w:val="20"/>
-        </w:rPr>
-      </w:pPr>
-      <w:r>
-        <w:rPr>
-          <w:sz w:val="20"/>
-          <w:szCs w:val="20"/>
-        </w:rPr>
-      </w:r>
-    </w:p>
-    <w:p>
-      <w:pPr>
-        <w:pStyle w:val="Normal"/>
-        <w:bidi w:val="0"/>
-        <w:jc w:val="start"/>
+        <w:jc w:val="left"/>
+        <w:rPr>
+          <w:sz w:val="20"/>
+          <w:szCs w:val="20"/>
+        </w:rPr>
+      </w:pPr>
+      <w:r>
+        <w:rPr>
+          <w:sz w:val="20"/>
+          <w:szCs w:val="20"/>
+        </w:rPr>
+      </w:r>
+    </w:p>
+    <w:p>
+      <w:pPr>
+        <w:pStyle w:val="Normal"/>
+        <w:bidi w:val="0"/>
+        <w:jc w:val="left"/>
         <w:rPr>
           <w:sz w:val="20"/>
           <w:szCs w:val="20"/>
@@ -929,7 +937,7 @@
       <w:pPr>
         <w:pStyle w:val="Normal"/>
         <w:bidi w:val="0"/>
-        <w:jc w:val="start"/>
+        <w:jc w:val="left"/>
         <w:rPr>
           <w:sz w:val="20"/>
           <w:szCs w:val="20"/>
@@ -951,7 +959,7 @@
           <w:tab w:val="left" w:pos="3683" w:leader="none"/>
         </w:tabs>
         <w:bidi w:val="0"/>
-        <w:jc w:val="start"/>
+        <w:jc w:val="left"/>
         <w:rPr>
           <w:sz w:val="20"/>
           <w:szCs w:val="20"/>
@@ -975,7 +983,7 @@
           <w:tab w:val="left" w:pos="3683" w:leader="none"/>
         </w:tabs>
         <w:bidi w:val="0"/>
-        <w:jc w:val="start"/>
+        <w:jc w:val="left"/>
         <w:rPr>
           <w:sz w:val="20"/>
           <w:szCs w:val="20"/>
@@ -999,7 +1007,7 @@
           <w:tab w:val="left" w:pos="3683" w:leader="none"/>
         </w:tabs>
         <w:bidi w:val="0"/>
-        <w:jc w:val="start"/>
+        <w:jc w:val="left"/>
         <w:rPr>
           <w:sz w:val="20"/>
           <w:szCs w:val="20"/>
@@ -1023,7 +1031,7 @@
           <w:tab w:val="left" w:pos="3683" w:leader="none"/>
         </w:tabs>
         <w:bidi w:val="0"/>
-        <w:jc w:val="start"/>
+        <w:jc w:val="left"/>
         <w:rPr>
           <w:sz w:val="20"/>
           <w:szCs w:val="20"/>
@@ -1047,7 +1055,7 @@
           <w:tab w:val="left" w:pos="3683" w:leader="none"/>
         </w:tabs>
         <w:bidi w:val="0"/>
-        <w:jc w:val="start"/>
+        <w:jc w:val="left"/>
         <w:rPr>
           <w:sz w:val="20"/>
           <w:szCs w:val="20"/>
@@ -1071,7 +1079,7 @@
           <w:tab w:val="left" w:pos="3683" w:leader="none"/>
         </w:tabs>
         <w:bidi w:val="0"/>
-        <w:jc w:val="start"/>
+        <w:jc w:val="left"/>
         <w:rPr>
           <w:sz w:val="20"/>
           <w:szCs w:val="20"/>
@@ -1095,7 +1103,7 @@
           <w:tab w:val="left" w:pos="3683" w:leader="none"/>
         </w:tabs>
         <w:bidi w:val="0"/>
-        <w:jc w:val="start"/>
+        <w:jc w:val="left"/>
         <w:rPr>
           <w:sz w:val="20"/>
           <w:szCs w:val="20"/>
@@ -1114,16 +1122,16 @@
     <w:p>
       <w:pPr>
         <w:pStyle w:val="Normal"/>
-        <w:tabs>
-          <w:tab w:val="clear" w:pos="720"/>
-          <w:tab w:val="left" w:pos="3683" w:leader="none"/>
-        </w:tabs>
-        <w:bidi w:val="0"/>
-        <w:jc w:val="start"/>
-        <w:rPr>
-          <w:sz w:val="20"/>
-          <w:szCs w:val="20"/>
-        </w:rPr>
+        <w:widowControl/>
+        <w:tabs>
+          <w:tab w:val="clear" w:pos="720"/>
+          <w:tab w:val="left" w:pos="3683" w:leader="none"/>
+        </w:tabs>
+        <w:bidi w:val="0"/>
+        <w:spacing w:before="0" w:after="0"/>
+        <w:ind w:left="3742" w:right="0" w:hanging="3742"/>
+        <w:jc w:val="left"/>
+        <w:rPr/>
       </w:pPr>
       <w:r>
         <w:rPr>
@@ -1132,18 +1140,25 @@
         </w:rPr>
         <w:t>"loglevel":1,</w:t>
         <w:tab/>
-        <w:t>Logging level. 0 = no logging, 1 = non-persistant logging</w:t>
-      </w:r>
-    </w:p>
-    <w:p>
-      <w:pPr>
-        <w:pStyle w:val="Normal"/>
-        <w:tabs>
-          <w:tab w:val="clear" w:pos="720"/>
-          <w:tab w:val="left" w:pos="3683" w:leader="none"/>
-        </w:tabs>
-        <w:bidi w:val="0"/>
-        <w:jc w:val="start"/>
+        <w:t xml:space="preserve">Logging level. 0 = no logging, 1 = non-persistant logging, </w:t>
+      </w:r>
+      <w:r>
+        <w:rPr>
+          <w:sz w:val="20"/>
+          <w:szCs w:val="20"/>
+        </w:rPr>
+        <w:t>2 = persistant logging</w:t>
+      </w:r>
+    </w:p>
+    <w:p>
+      <w:pPr>
+        <w:pStyle w:val="Normal"/>
+        <w:tabs>
+          <w:tab w:val="clear" w:pos="720"/>
+          <w:tab w:val="left" w:pos="3683" w:leader="none"/>
+        </w:tabs>
+        <w:bidi w:val="0"/>
+        <w:jc w:val="left"/>
         <w:rPr>
           <w:sz w:val="20"/>
           <w:szCs w:val="20"/>
@@ -1167,7 +1182,7 @@
           <w:tab w:val="left" w:pos="3683" w:leader="none"/>
         </w:tabs>
         <w:bidi w:val="0"/>
-        <w:jc w:val="start"/>
+        <w:jc w:val="left"/>
         <w:rPr>
           <w:sz w:val="20"/>
           <w:szCs w:val="20"/>
@@ -1191,7 +1206,7 @@
           <w:tab w:val="left" w:pos="3683" w:leader="none"/>
         </w:tabs>
         <w:bidi w:val="0"/>
-        <w:jc w:val="start"/>
+        <w:jc w:val="left"/>
         <w:rPr>
           <w:sz w:val="20"/>
           <w:szCs w:val="20"/>
@@ -1215,7 +1230,7 @@
           <w:tab w:val="left" w:pos="3683" w:leader="none"/>
         </w:tabs>
         <w:bidi w:val="0"/>
-        <w:jc w:val="start"/>
+        <w:jc w:val="left"/>
         <w:rPr>
           <w:sz w:val="20"/>
           <w:szCs w:val="20"/>
@@ -1235,7 +1250,7 @@
       <w:pPr>
         <w:pStyle w:val="Normal"/>
         <w:bidi w:val="0"/>
-        <w:jc w:val="start"/>
+        <w:jc w:val="left"/>
         <w:rPr>
           <w:sz w:val="20"/>
           <w:szCs w:val="20"/>
@@ -1253,24 +1268,24 @@
       <w:pPr>
         <w:pStyle w:val="Normal"/>
         <w:bidi w:val="0"/>
-        <w:jc w:val="start"/>
-        <w:rPr>
-          <w:sz w:val="20"/>
-          <w:szCs w:val="20"/>
-        </w:rPr>
-      </w:pPr>
-      <w:r>
-        <w:rPr>
-          <w:sz w:val="20"/>
-          <w:szCs w:val="20"/>
-        </w:rPr>
-      </w:r>
-    </w:p>
-    <w:p>
-      <w:pPr>
-        <w:pStyle w:val="Normal"/>
-        <w:bidi w:val="0"/>
-        <w:jc w:val="start"/>
+        <w:jc w:val="left"/>
+        <w:rPr>
+          <w:sz w:val="20"/>
+          <w:szCs w:val="20"/>
+        </w:rPr>
+      </w:pPr>
+      <w:r>
+        <w:rPr>
+          <w:sz w:val="20"/>
+          <w:szCs w:val="20"/>
+        </w:rPr>
+      </w:r>
+    </w:p>
+    <w:p>
+      <w:pPr>
+        <w:pStyle w:val="Normal"/>
+        <w:bidi w:val="0"/>
+        <w:jc w:val="left"/>
         <w:rPr>
           <w:sz w:val="20"/>
           <w:szCs w:val="20"/>
@@ -1288,7 +1303,7 @@
       <w:pPr>
         <w:pStyle w:val="Normal"/>
         <w:bidi w:val="0"/>
-        <w:jc w:val="start"/>
+        <w:jc w:val="left"/>
         <w:rPr>
           <w:sz w:val="20"/>
           <w:szCs w:val="20"/>
@@ -1310,7 +1325,7 @@
           <w:tab w:val="left" w:pos="3683" w:leader="none"/>
         </w:tabs>
         <w:bidi w:val="0"/>
-        <w:jc w:val="start"/>
+        <w:jc w:val="left"/>
         <w:rPr>
           <w:sz w:val="20"/>
           <w:szCs w:val="20"/>
@@ -1334,7 +1349,7 @@
           <w:tab w:val="left" w:pos="3683" w:leader="none"/>
         </w:tabs>
         <w:bidi w:val="0"/>
-        <w:jc w:val="start"/>
+        <w:jc w:val="left"/>
         <w:rPr>
           <w:sz w:val="20"/>
           <w:szCs w:val="20"/>
@@ -1358,7 +1373,7 @@
           <w:tab w:val="left" w:pos="3683" w:leader="none"/>
         </w:tabs>
         <w:bidi w:val="0"/>
-        <w:jc w:val="start"/>
+        <w:jc w:val="left"/>
         <w:rPr>
           <w:sz w:val="20"/>
           <w:szCs w:val="20"/>
@@ -1382,7 +1397,7 @@
           <w:tab w:val="left" w:pos="3683" w:leader="none"/>
         </w:tabs>
         <w:bidi w:val="0"/>
-        <w:jc w:val="start"/>
+        <w:jc w:val="left"/>
         <w:rPr>
           <w:sz w:val="20"/>
           <w:szCs w:val="20"/>
@@ -1406,7 +1421,7 @@
           <w:tab w:val="left" w:pos="3683" w:leader="none"/>
         </w:tabs>
         <w:bidi w:val="0"/>
-        <w:jc w:val="start"/>
+        <w:jc w:val="left"/>
         <w:rPr>
           <w:sz w:val="20"/>
           <w:szCs w:val="20"/>
@@ -1430,7 +1445,7 @@
           <w:tab w:val="left" w:pos="3683" w:leader="none"/>
         </w:tabs>
         <w:bidi w:val="0"/>
-        <w:jc w:val="start"/>
+        <w:jc w:val="left"/>
         <w:rPr>
           <w:sz w:val="20"/>
           <w:szCs w:val="20"/>
@@ -1452,7 +1467,7 @@
           <w:tab w:val="left" w:pos="3683" w:leader="none"/>
         </w:tabs>
         <w:bidi w:val="0"/>
-        <w:jc w:val="start"/>
+        <w:jc w:val="left"/>
         <w:rPr>
           <w:sz w:val="20"/>
           <w:szCs w:val="20"/>
@@ -1476,7 +1491,7 @@
           <w:tab w:val="left" w:pos="3683" w:leader="none"/>
         </w:tabs>
         <w:bidi w:val="0"/>
-        <w:jc w:val="start"/>
+        <w:jc w:val="left"/>
         <w:rPr>
           <w:sz w:val="20"/>
           <w:szCs w:val="20"/>
@@ -1501,8 +1516,8 @@
           <w:tab w:val="left" w:pos="7425" w:leader="none"/>
         </w:tabs>
         <w:bidi w:val="0"/>
-        <w:ind w:start="3742" w:end="0" w:hanging="3742"/>
-        <w:jc w:val="start"/>
+        <w:ind w:left="3742" w:right="0" w:hanging="3742"/>
+        <w:jc w:val="left"/>
         <w:rPr>
           <w:sz w:val="20"/>
           <w:szCs w:val="20"/>
@@ -1527,8 +1542,8 @@
           <w:tab w:val="left" w:pos="7425" w:leader="none"/>
         </w:tabs>
         <w:bidi w:val="0"/>
-        <w:ind w:start="3742" w:end="0" w:hanging="3742"/>
-        <w:jc w:val="start"/>
+        <w:ind w:left="3742" w:right="0" w:hanging="3742"/>
+        <w:jc w:val="left"/>
         <w:rPr>
           <w:sz w:val="20"/>
           <w:szCs w:val="20"/>
@@ -1549,7 +1564,7 @@
       <w:pPr>
         <w:pStyle w:val="Normal"/>
         <w:bidi w:val="0"/>
-        <w:jc w:val="start"/>
+        <w:jc w:val="left"/>
         <w:rPr>
           <w:sz w:val="20"/>
           <w:szCs w:val="20"/>
@@ -1567,7 +1582,7 @@
       <w:pPr>
         <w:pStyle w:val="Normal"/>
         <w:bidi w:val="0"/>
-        <w:jc w:val="start"/>
+        <w:jc w:val="left"/>
         <w:rPr>
           <w:sz w:val="20"/>
           <w:szCs w:val="20"/>
@@ -1585,7 +1600,7 @@
       <w:pPr>
         <w:pStyle w:val="Normal"/>
         <w:bidi w:val="0"/>
-        <w:jc w:val="start"/>
+        <w:jc w:val="left"/>
         <w:rPr>
           <w:sz w:val="20"/>
           <w:szCs w:val="20"/>
@@ -1603,7 +1618,7 @@
       <w:pPr>
         <w:pStyle w:val="Normal"/>
         <w:bidi w:val="0"/>
-        <w:jc w:val="start"/>
+        <w:jc w:val="left"/>
         <w:rPr>
           <w:sz w:val="20"/>
           <w:szCs w:val="20"/>
@@ -1621,24 +1636,24 @@
       <w:pPr>
         <w:pStyle w:val="Normal"/>
         <w:bidi w:val="0"/>
-        <w:jc w:val="start"/>
-        <w:rPr>
-          <w:sz w:val="20"/>
-          <w:szCs w:val="20"/>
-        </w:rPr>
-      </w:pPr>
-      <w:r>
-        <w:rPr>
-          <w:sz w:val="20"/>
-          <w:szCs w:val="20"/>
-        </w:rPr>
-      </w:r>
-    </w:p>
-    <w:p>
-      <w:pPr>
-        <w:pStyle w:val="Normal"/>
-        <w:bidi w:val="0"/>
-        <w:jc w:val="start"/>
+        <w:jc w:val="left"/>
+        <w:rPr>
+          <w:sz w:val="20"/>
+          <w:szCs w:val="20"/>
+        </w:rPr>
+      </w:pPr>
+      <w:r>
+        <w:rPr>
+          <w:sz w:val="20"/>
+          <w:szCs w:val="20"/>
+        </w:rPr>
+      </w:r>
+    </w:p>
+    <w:p>
+      <w:pPr>
+        <w:pStyle w:val="Normal"/>
+        <w:bidi w:val="0"/>
+        <w:jc w:val="left"/>
         <w:rPr>
           <w:sz w:val="20"/>
           <w:szCs w:val="20"/>
@@ -1656,7 +1671,7 @@
       <w:pPr>
         <w:pStyle w:val="Normal"/>
         <w:bidi w:val="0"/>
-        <w:jc w:val="start"/>
+        <w:jc w:val="left"/>
         <w:rPr>
           <w:sz w:val="20"/>
           <w:szCs w:val="20"/>
@@ -1678,7 +1693,7 @@
           <w:tab w:val="left" w:pos="3692" w:leader="none"/>
         </w:tabs>
         <w:bidi w:val="0"/>
-        <w:jc w:val="start"/>
+        <w:jc w:val="left"/>
         <w:rPr>
           <w:sz w:val="20"/>
           <w:szCs w:val="20"/>
@@ -1698,7 +1713,7 @@
       <w:pPr>
         <w:pStyle w:val="Normal"/>
         <w:bidi w:val="0"/>
-        <w:jc w:val="start"/>
+        <w:jc w:val="left"/>
         <w:rPr>
           <w:sz w:val="20"/>
           <w:szCs w:val="20"/>
@@ -1716,24 +1731,24 @@
       <w:pPr>
         <w:pStyle w:val="Normal"/>
         <w:bidi w:val="0"/>
-        <w:jc w:val="start"/>
-        <w:rPr>
-          <w:sz w:val="20"/>
-          <w:szCs w:val="20"/>
-        </w:rPr>
-      </w:pPr>
-      <w:r>
-        <w:rPr>
-          <w:sz w:val="20"/>
-          <w:szCs w:val="20"/>
-        </w:rPr>
-      </w:r>
-    </w:p>
-    <w:p>
-      <w:pPr>
-        <w:pStyle w:val="Normal"/>
-        <w:bidi w:val="0"/>
-        <w:jc w:val="start"/>
+        <w:jc w:val="left"/>
+        <w:rPr>
+          <w:sz w:val="20"/>
+          <w:szCs w:val="20"/>
+        </w:rPr>
+      </w:pPr>
+      <w:r>
+        <w:rPr>
+          <w:sz w:val="20"/>
+          <w:szCs w:val="20"/>
+        </w:rPr>
+      </w:r>
+    </w:p>
+    <w:p>
+      <w:pPr>
+        <w:pStyle w:val="Normal"/>
+        <w:bidi w:val="0"/>
+        <w:jc w:val="left"/>
         <w:rPr>
           <w:sz w:val="20"/>
           <w:szCs w:val="20"/>
@@ -1756,8 +1771,8 @@
           <w:tab w:val="left" w:pos="7473" w:leader="none"/>
         </w:tabs>
         <w:bidi w:val="0"/>
-        <w:ind w:start="3798" w:end="0" w:hanging="3798"/>
-        <w:jc w:val="start"/>
+        <w:ind w:left="3798" w:right="0" w:hanging="3798"/>
+        <w:jc w:val="left"/>
         <w:rPr>
           <w:sz w:val="20"/>
           <w:szCs w:val="20"/>
@@ -1782,8 +1797,8 @@
           <w:tab w:val="left" w:pos="7473" w:leader="none"/>
         </w:tabs>
         <w:bidi w:val="0"/>
-        <w:ind w:start="3798" w:end="0" w:hanging="3798"/>
-        <w:jc w:val="start"/>
+        <w:ind w:left="3798" w:right="0" w:hanging="3798"/>
+        <w:jc w:val="left"/>
         <w:rPr>
           <w:sz w:val="20"/>
           <w:szCs w:val="20"/>
@@ -1808,8 +1823,8 @@
           <w:tab w:val="left" w:pos="7473" w:leader="none"/>
         </w:tabs>
         <w:bidi w:val="0"/>
-        <w:ind w:start="3798" w:end="0" w:hanging="3798"/>
-        <w:jc w:val="start"/>
+        <w:ind w:left="3798" w:right="0" w:hanging="3798"/>
+        <w:jc w:val="left"/>
         <w:rPr>
           <w:sz w:val="20"/>
           <w:szCs w:val="20"/>
@@ -1834,8 +1849,8 @@
           <w:tab w:val="left" w:pos="7473" w:leader="none"/>
         </w:tabs>
         <w:bidi w:val="0"/>
-        <w:ind w:start="3798" w:end="0" w:hanging="3798"/>
-        <w:jc w:val="start"/>
+        <w:ind w:left="3798" w:right="0" w:hanging="3798"/>
+        <w:jc w:val="left"/>
         <w:rPr>
           <w:sz w:val="20"/>
           <w:szCs w:val="20"/>
@@ -1860,8 +1875,8 @@
           <w:tab w:val="left" w:pos="7473" w:leader="none"/>
         </w:tabs>
         <w:bidi w:val="0"/>
-        <w:ind w:start="3798" w:end="0" w:hanging="3798"/>
-        <w:jc w:val="start"/>
+        <w:ind w:left="3798" w:right="0" w:hanging="3798"/>
+        <w:jc w:val="left"/>
         <w:rPr>
           <w:sz w:val="20"/>
           <w:szCs w:val="20"/>
@@ -1886,8 +1901,8 @@
           <w:tab w:val="left" w:pos="7473" w:leader="none"/>
         </w:tabs>
         <w:bidi w:val="0"/>
-        <w:ind w:start="3798" w:end="0" w:hanging="3798"/>
-        <w:jc w:val="start"/>
+        <w:ind w:left="3798" w:right="0" w:hanging="3798"/>
+        <w:jc w:val="left"/>
         <w:rPr>
           <w:sz w:val="20"/>
           <w:szCs w:val="20"/>
@@ -1912,8 +1927,8 @@
           <w:tab w:val="left" w:pos="7473" w:leader="none"/>
         </w:tabs>
         <w:bidi w:val="0"/>
-        <w:ind w:start="3798" w:end="0" w:hanging="3798"/>
-        <w:jc w:val="start"/>
+        <w:ind w:left="3798" w:right="0" w:hanging="3798"/>
+        <w:jc w:val="left"/>
         <w:rPr>
           <w:sz w:val="20"/>
           <w:szCs w:val="20"/>
@@ -1938,12 +1953,9 @@
           <w:tab w:val="left" w:pos="7473" w:leader="none"/>
         </w:tabs>
         <w:bidi w:val="0"/>
-        <w:ind w:start="3798" w:end="0" w:hanging="3798"/>
-        <w:jc w:val="start"/>
-        <w:rPr>
-          <w:sz w:val="20"/>
-          <w:szCs w:val="20"/>
-        </w:rPr>
+        <w:ind w:left="3798" w:right="0" w:hanging="3798"/>
+        <w:jc w:val="left"/>
+        <w:rPr/>
       </w:pPr>
       <w:r>
         <w:rPr>
@@ -1952,7 +1964,14 @@
         </w:rPr>
         <w:t>"loglevel":1,</w:t>
         <w:tab/>
-        <w:t>Logging level. 0 = no logging, 1 = non-persistant logging</w:t>
+        <w:t xml:space="preserve">Logging level. 0 = no logging, 1 = non-persistant logging, </w:t>
+      </w:r>
+      <w:r>
+        <w:rPr>
+          <w:sz w:val="20"/>
+          <w:szCs w:val="20"/>
+        </w:rPr>
+        <w:t>2 = persistant logging</w:t>
       </w:r>
     </w:p>
     <w:p>
@@ -1964,8 +1983,8 @@
           <w:tab w:val="left" w:pos="7473" w:leader="none"/>
         </w:tabs>
         <w:bidi w:val="0"/>
-        <w:ind w:start="3798" w:end="0" w:hanging="3798"/>
-        <w:jc w:val="start"/>
+        <w:ind w:left="3798" w:right="0" w:hanging="3798"/>
+        <w:jc w:val="left"/>
         <w:rPr>
           <w:sz w:val="20"/>
           <w:szCs w:val="20"/>
@@ -1990,8 +2009,8 @@
           <w:tab w:val="left" w:pos="7473" w:leader="none"/>
         </w:tabs>
         <w:bidi w:val="0"/>
-        <w:ind w:start="3798" w:end="0" w:hanging="3798"/>
-        <w:jc w:val="start"/>
+        <w:ind w:left="3798" w:right="0" w:hanging="3798"/>
+        <w:jc w:val="left"/>
         <w:rPr>
           <w:sz w:val="20"/>
           <w:szCs w:val="20"/>
@@ -2016,8 +2035,8 @@
           <w:tab w:val="left" w:pos="7473" w:leader="none"/>
         </w:tabs>
         <w:bidi w:val="0"/>
-        <w:ind w:start="3798" w:end="0" w:hanging="3798"/>
-        <w:jc w:val="start"/>
+        <w:ind w:left="3798" w:right="0" w:hanging="3798"/>
+        <w:jc w:val="left"/>
         <w:rPr>
           <w:sz w:val="20"/>
           <w:szCs w:val="20"/>
@@ -2042,8 +2061,8 @@
           <w:tab w:val="left" w:pos="7473" w:leader="none"/>
         </w:tabs>
         <w:bidi w:val="0"/>
-        <w:ind w:start="3798" w:end="0" w:hanging="3798"/>
-        <w:jc w:val="start"/>
+        <w:ind w:left="3798" w:right="0" w:hanging="3798"/>
+        <w:jc w:val="left"/>
         <w:rPr>
           <w:sz w:val="20"/>
           <w:szCs w:val="20"/>
@@ -2068,8 +2087,8 @@
           <w:tab w:val="left" w:pos="7473" w:leader="none"/>
         </w:tabs>
         <w:bidi w:val="0"/>
-        <w:ind w:start="3798" w:end="0" w:hanging="3798"/>
-        <w:jc w:val="start"/>
+        <w:ind w:left="3798" w:right="0" w:hanging="3798"/>
+        <w:jc w:val="left"/>
         <w:rPr>
           <w:sz w:val="20"/>
           <w:szCs w:val="20"/>
@@ -2089,7 +2108,7 @@
       <w:pPr>
         <w:pStyle w:val="Normal"/>
         <w:bidi w:val="0"/>
-        <w:jc w:val="start"/>
+        <w:jc w:val="left"/>
         <w:rPr/>
       </w:pPr>
       <w:r>
@@ -2120,12 +2139,12 @@
       <w:start w:val="1"/>
       <w:numFmt w:val="bullet"/>
       <w:lvlText w:val=""/>
-      <w:lvlJc w:val="start"/>
+      <w:lvlJc w:val="left"/>
       <w:pPr>
         <w:tabs>
           <w:tab w:val="num" w:pos="720"/>
         </w:tabs>
-        <w:ind w:start="720" w:hanging="360"/>
+        <w:ind w:left="720" w:hanging="360"/>
       </w:pPr>
       <w:rPr>
         <w:rFonts w:ascii="Symbol" w:hAnsi="Symbol" w:cs="Symbol" w:hint="default"/>
@@ -2136,12 +2155,12 @@
       <w:start w:val="1"/>
       <w:numFmt w:val="bullet"/>
       <w:lvlText w:val="◦"/>
-      <w:lvlJc w:val="start"/>
+      <w:lvlJc w:val="left"/>
       <w:pPr>
         <w:tabs>
           <w:tab w:val="num" w:pos="1080"/>
         </w:tabs>
-        <w:ind w:start="1080" w:hanging="360"/>
+        <w:ind w:left="1080" w:hanging="360"/>
       </w:pPr>
       <w:rPr>
         <w:rFonts w:ascii="OpenSymbol" w:hAnsi="OpenSymbol" w:cs="OpenSymbol" w:hint="default"/>
@@ -2152,12 +2171,12 @@
       <w:start w:val="1"/>
       <w:numFmt w:val="bullet"/>
       <w:lvlText w:val="▪"/>
-      <w:lvlJc w:val="start"/>
+      <w:lvlJc w:val="left"/>
       <w:pPr>
         <w:tabs>
           <w:tab w:val="num" w:pos="1440"/>
         </w:tabs>
-        <w:ind w:start="1440" w:hanging="360"/>
+        <w:ind w:left="1440" w:hanging="360"/>
       </w:pPr>
       <w:rPr>
         <w:rFonts w:ascii="OpenSymbol" w:hAnsi="OpenSymbol" w:cs="OpenSymbol" w:hint="default"/>
@@ -2168,12 +2187,12 @@
       <w:start w:val="1"/>
       <w:numFmt w:val="bullet"/>
       <w:lvlText w:val=""/>
-      <w:lvlJc w:val="start"/>
+      <w:lvlJc w:val="left"/>
       <w:pPr>
         <w:tabs>
           <w:tab w:val="num" w:pos="1800"/>
         </w:tabs>
-        <w:ind w:start="1800" w:hanging="360"/>
+        <w:ind w:left="1800" w:hanging="360"/>
       </w:pPr>
       <w:rPr>
         <w:rFonts w:ascii="Symbol" w:hAnsi="Symbol" w:cs="Symbol" w:hint="default"/>
@@ -2184,12 +2203,12 @@
       <w:start w:val="1"/>
       <w:numFmt w:val="bullet"/>
       <w:lvlText w:val="◦"/>
-      <w:lvlJc w:val="start"/>
+      <w:lvlJc w:val="left"/>
       <w:pPr>
         <w:tabs>
           <w:tab w:val="num" w:pos="2160"/>
         </w:tabs>
-        <w:ind w:start="2160" w:hanging="360"/>
+        <w:ind w:left="2160" w:hanging="360"/>
       </w:pPr>
       <w:rPr>
         <w:rFonts w:ascii="OpenSymbol" w:hAnsi="OpenSymbol" w:cs="OpenSymbol" w:hint="default"/>
@@ -2200,12 +2219,12 @@
       <w:start w:val="1"/>
       <w:numFmt w:val="bullet"/>
       <w:lvlText w:val="▪"/>
-      <w:lvlJc w:val="start"/>
+      <w:lvlJc w:val="left"/>
       <w:pPr>
         <w:tabs>
           <w:tab w:val="num" w:pos="2520"/>
         </w:tabs>
-        <w:ind w:start="2520" w:hanging="360"/>
+        <w:ind w:left="2520" w:hanging="360"/>
       </w:pPr>
       <w:rPr>
         <w:rFonts w:ascii="OpenSymbol" w:hAnsi="OpenSymbol" w:cs="OpenSymbol" w:hint="default"/>
@@ -2216,12 +2235,12 @@
       <w:start w:val="1"/>
       <w:numFmt w:val="bullet"/>
       <w:lvlText w:val=""/>
-      <w:lvlJc w:val="start"/>
+      <w:lvlJc w:val="left"/>
       <w:pPr>
         <w:tabs>
           <w:tab w:val="num" w:pos="2880"/>
         </w:tabs>
-        <w:ind w:start="2880" w:hanging="360"/>
+        <w:ind w:left="2880" w:hanging="360"/>
       </w:pPr>
       <w:rPr>
         <w:rFonts w:ascii="Symbol" w:hAnsi="Symbol" w:cs="Symbol" w:hint="default"/>
@@ -2232,12 +2251,12 @@
       <w:start w:val="1"/>
       <w:numFmt w:val="bullet"/>
       <w:lvlText w:val="◦"/>
-      <w:lvlJc w:val="start"/>
+      <w:lvlJc w:val="left"/>
       <w:pPr>
         <w:tabs>
           <w:tab w:val="num" w:pos="3240"/>
         </w:tabs>
-        <w:ind w:start="3240" w:hanging="360"/>
+        <w:ind w:left="3240" w:hanging="360"/>
       </w:pPr>
       <w:rPr>
         <w:rFonts w:ascii="OpenSymbol" w:hAnsi="OpenSymbol" w:cs="OpenSymbol" w:hint="default"/>
@@ -2248,12 +2267,12 @@
       <w:start w:val="1"/>
       <w:numFmt w:val="bullet"/>
       <w:lvlText w:val="▪"/>
-      <w:lvlJc w:val="start"/>
+      <w:lvlJc w:val="left"/>
       <w:pPr>
         <w:tabs>
           <w:tab w:val="num" w:pos="3600"/>
         </w:tabs>
-        <w:ind w:start="3600" w:hanging="360"/>
+        <w:ind w:left="3600" w:hanging="360"/>
       </w:pPr>
       <w:rPr>
         <w:rFonts w:ascii="OpenSymbol" w:hAnsi="OpenSymbol" w:cs="OpenSymbol" w:hint="default"/>
@@ -2266,12 +2285,12 @@
       <w:start w:val="1"/>
       <w:numFmt w:val="bullet"/>
       <w:lvlText w:val=""/>
-      <w:lvlJc w:val="start"/>
+      <w:lvlJc w:val="left"/>
       <w:pPr>
         <w:tabs>
           <w:tab w:val="num" w:pos="720"/>
         </w:tabs>
-        <w:ind w:start="720" w:hanging="360"/>
+        <w:ind w:left="720" w:hanging="360"/>
       </w:pPr>
       <w:rPr>
         <w:rFonts w:ascii="Symbol" w:hAnsi="Symbol" w:cs="Symbol" w:hint="default"/>
@@ -2283,12 +2302,12 @@
       <w:start w:val="1"/>
       <w:numFmt w:val="bullet"/>
       <w:lvlText w:val=""/>
-      <w:lvlJc w:val="start"/>
+      <w:lvlJc w:val="left"/>
       <w:pPr>
         <w:tabs>
           <w:tab w:val="num" w:pos="1080"/>
         </w:tabs>
-        <w:ind w:start="1080" w:hanging="360"/>
+        <w:ind w:left="1080" w:hanging="360"/>
       </w:pPr>
       <w:rPr>
         <w:rFonts w:ascii="Symbol" w:hAnsi="Symbol" w:cs="Symbol" w:hint="default"/>
@@ -2299,12 +2318,12 @@
       <w:start w:val="1"/>
       <w:numFmt w:val="bullet"/>
       <w:lvlText w:val=""/>
-      <w:lvlJc w:val="start"/>
+      <w:lvlJc w:val="left"/>
       <w:pPr>
         <w:tabs>
           <w:tab w:val="num" w:pos="1440"/>
         </w:tabs>
-        <w:ind w:start="1440" w:hanging="360"/>
+        <w:ind w:left="1440" w:hanging="360"/>
       </w:pPr>
       <w:rPr>
         <w:rFonts w:ascii="Symbol" w:hAnsi="Symbol" w:cs="Symbol" w:hint="default"/>
@@ -2315,12 +2334,12 @@
       <w:start w:val="1"/>
       <w:numFmt w:val="bullet"/>
       <w:lvlText w:val=""/>
-      <w:lvlJc w:val="start"/>
+      <w:lvlJc w:val="left"/>
       <w:pPr>
         <w:tabs>
           <w:tab w:val="num" w:pos="1800"/>
         </w:tabs>
-        <w:ind w:start="1800" w:hanging="360"/>
+        <w:ind w:left="1800" w:hanging="360"/>
       </w:pPr>
       <w:rPr>
         <w:rFonts w:ascii="Symbol" w:hAnsi="Symbol" w:cs="Symbol" w:hint="default"/>
@@ -2331,12 +2350,12 @@
       <w:start w:val="1"/>
       <w:numFmt w:val="bullet"/>
       <w:lvlText w:val=""/>
-      <w:lvlJc w:val="start"/>
+      <w:lvlJc w:val="left"/>
       <w:pPr>
         <w:tabs>
           <w:tab w:val="num" w:pos="2160"/>
         </w:tabs>
-        <w:ind w:start="2160" w:hanging="360"/>
+        <w:ind w:left="2160" w:hanging="360"/>
       </w:pPr>
       <w:rPr>
         <w:rFonts w:ascii="Symbol" w:hAnsi="Symbol" w:cs="Symbol" w:hint="default"/>
@@ -2347,12 +2366,12 @@
       <w:start w:val="1"/>
       <w:numFmt w:val="bullet"/>
       <w:lvlText w:val=""/>
-      <w:lvlJc w:val="start"/>
+      <w:lvlJc w:val="left"/>
       <w:pPr>
         <w:tabs>
           <w:tab w:val="num" w:pos="2520"/>
         </w:tabs>
-        <w:ind w:start="2520" w:hanging="360"/>
+        <w:ind w:left="2520" w:hanging="360"/>
       </w:pPr>
       <w:rPr>
         <w:rFonts w:ascii="Symbol" w:hAnsi="Symbol" w:cs="Symbol" w:hint="default"/>
@@ -2363,12 +2382,12 @@
       <w:start w:val="1"/>
       <w:numFmt w:val="bullet"/>
       <w:lvlText w:val=""/>
-      <w:lvlJc w:val="start"/>
+      <w:lvlJc w:val="left"/>
       <w:pPr>
         <w:tabs>
           <w:tab w:val="num" w:pos="2880"/>
         </w:tabs>
-        <w:ind w:start="2880" w:hanging="360"/>
+        <w:ind w:left="2880" w:hanging="360"/>
       </w:pPr>
       <w:rPr>
         <w:rFonts w:ascii="Symbol" w:hAnsi="Symbol" w:cs="Symbol" w:hint="default"/>
@@ -2379,12 +2398,12 @@
       <w:start w:val="1"/>
       <w:numFmt w:val="bullet"/>
       <w:lvlText w:val=""/>
-      <w:lvlJc w:val="start"/>
+      <w:lvlJc w:val="left"/>
       <w:pPr>
         <w:tabs>
           <w:tab w:val="num" w:pos="3240"/>
         </w:tabs>
-        <w:ind w:start="3240" w:hanging="360"/>
+        <w:ind w:left="3240" w:hanging="360"/>
       </w:pPr>
       <w:rPr>
         <w:rFonts w:ascii="Symbol" w:hAnsi="Symbol" w:cs="Symbol" w:hint="default"/>
@@ -2395,12 +2414,12 @@
       <w:start w:val="1"/>
       <w:numFmt w:val="bullet"/>
       <w:lvlText w:val=""/>
-      <w:lvlJc w:val="start"/>
+      <w:lvlJc w:val="left"/>
       <w:pPr>
         <w:tabs>
           <w:tab w:val="num" w:pos="3600"/>
         </w:tabs>
-        <w:ind w:start="3600" w:hanging="360"/>
+        <w:ind w:left="3600" w:hanging="360"/>
       </w:pPr>
       <w:rPr>
         <w:rFonts w:ascii="Symbol" w:hAnsi="Symbol" w:cs="Symbol" w:hint="default"/>
@@ -2414,9 +2433,9 @@
       <w:numFmt w:val="none"/>
       <w:suff w:val="nothing"/>
       <w:lvlText w:val=""/>
-      <w:lvlJc w:val="start"/>
-      <w:pPr>
-        <w:ind w:start="0" w:hanging="0"/>
+      <w:lvlJc w:val="left"/>
+      <w:pPr>
+        <w:ind w:left="0" w:hanging="0"/>
       </w:pPr>
     </w:lvl>
     <w:lvl w:ilvl="1">
@@ -2424,9 +2443,9 @@
       <w:numFmt w:val="none"/>
       <w:suff w:val="nothing"/>
       <w:lvlText w:val=""/>
-      <w:lvlJc w:val="start"/>
-      <w:pPr>
-        <w:ind w:start="0" w:hanging="0"/>
+      <w:lvlJc w:val="left"/>
+      <w:pPr>
+        <w:ind w:left="0" w:hanging="0"/>
       </w:pPr>
     </w:lvl>
     <w:lvl w:ilvl="2">
@@ -2434,9 +2453,9 @@
       <w:numFmt w:val="none"/>
       <w:suff w:val="nothing"/>
       <w:lvlText w:val=""/>
-      <w:lvlJc w:val="start"/>
-      <w:pPr>
-        <w:ind w:start="0" w:hanging="0"/>
+      <w:lvlJc w:val="left"/>
+      <w:pPr>
+        <w:ind w:left="0" w:hanging="0"/>
       </w:pPr>
     </w:lvl>
     <w:lvl w:ilvl="3">
@@ -2444,9 +2463,9 @@
       <w:numFmt w:val="none"/>
       <w:suff w:val="nothing"/>
       <w:lvlText w:val=""/>
-      <w:lvlJc w:val="start"/>
-      <w:pPr>
-        <w:ind w:start="0" w:hanging="0"/>
+      <w:lvlJc w:val="left"/>
+      <w:pPr>
+        <w:ind w:left="0" w:hanging="0"/>
       </w:pPr>
     </w:lvl>
     <w:lvl w:ilvl="4">
@@ -2454,9 +2473,9 @@
       <w:numFmt w:val="none"/>
       <w:suff w:val="nothing"/>
       <w:lvlText w:val=""/>
-      <w:lvlJc w:val="start"/>
-      <w:pPr>
-        <w:ind w:start="0" w:hanging="0"/>
+      <w:lvlJc w:val="left"/>
+      <w:pPr>
+        <w:ind w:left="0" w:hanging="0"/>
       </w:pPr>
     </w:lvl>
     <w:lvl w:ilvl="5">
@@ -2464,9 +2483,9 @@
       <w:numFmt w:val="none"/>
       <w:suff w:val="nothing"/>
       <w:lvlText w:val=""/>
-      <w:lvlJc w:val="start"/>
-      <w:pPr>
-        <w:ind w:start="0" w:hanging="0"/>
+      <w:lvlJc w:val="left"/>
+      <w:pPr>
+        <w:ind w:left="0" w:hanging="0"/>
       </w:pPr>
     </w:lvl>
     <w:lvl w:ilvl="6">
@@ -2474,9 +2493,9 @@
       <w:numFmt w:val="none"/>
       <w:suff w:val="nothing"/>
       <w:lvlText w:val=""/>
-      <w:lvlJc w:val="start"/>
-      <w:pPr>
-        <w:ind w:start="0" w:hanging="0"/>
+      <w:lvlJc w:val="left"/>
+      <w:pPr>
+        <w:ind w:left="0" w:hanging="0"/>
       </w:pPr>
     </w:lvl>
     <w:lvl w:ilvl="7">
@@ -2484,9 +2503,9 @@
       <w:numFmt w:val="none"/>
       <w:suff w:val="nothing"/>
       <w:lvlText w:val=""/>
-      <w:lvlJc w:val="start"/>
-      <w:pPr>
-        <w:ind w:start="0" w:hanging="0"/>
+      <w:lvlJc w:val="left"/>
+      <w:pPr>
+        <w:ind w:left="0" w:hanging="0"/>
       </w:pPr>
     </w:lvl>
     <w:lvl w:ilvl="8">
@@ -2494,9 +2513,9 @@
       <w:numFmt w:val="none"/>
       <w:suff w:val="nothing"/>
       <w:lvlText w:val=""/>
-      <w:lvlJc w:val="start"/>
-      <w:pPr>
-        <w:ind w:start="0" w:hanging="0"/>
+      <w:lvlJc w:val="left"/>
+      <w:pPr>
+        <w:ind w:left="0" w:hanging="0"/>
       </w:pPr>
     </w:lvl>
   </w:abstractNum>
@@ -2519,6 +2538,7 @@
       <w:rPr>
         <w:rFonts w:ascii="Liberation Serif" w:hAnsi="Liberation Serif" w:eastAsia="NSimSun" w:cs="Lucida Sans"/>
         <w:kern w:val="2"/>
+        <w:sz w:val="20"/>
         <w:szCs w:val="24"/>
         <w:lang w:val="nl-NL" w:eastAsia="zh-CN" w:bidi="hi-IN"/>
       </w:rPr>
@@ -2534,7 +2554,7 @@
       <w:widowControl/>
       <w:bidi w:val="0"/>
       <w:spacing w:before="0" w:after="0"/>
-      <w:jc w:val="start"/>
+      <w:jc w:val="left"/>
     </w:pPr>
     <w:rPr>
       <w:rFonts w:ascii="Liberation Serif" w:hAnsi="Liberation Serif" w:eastAsia="NSimSun" w:cs="Lucida Sans"/>

</xml_diff>